<commit_message>
Change To match Providers as the Listing and Provider Profile
</commit_message>
<xml_diff>
--- a/RentalMobile/Rental.Documentation/WHAT TO DO/What TO DO After Including UnitofWork pattern.docx
+++ b/RentalMobile/Rental.Documentation/WHAT TO DO/What TO DO After Including UnitofWork pattern.docx
@@ -10,43 +10,163 @@
           <w:color w:val="FF0000"/>
         </w:rPr>
       </w:pPr>
+      <w:r>
+        <w:rPr>
+          <w:b/>
+          <w:color w:val="FF0000"/>
+        </w:rPr>
+        <w:t xml:space="preserve">What TO DO After Including </w:t>
+      </w:r>
+      <w:proofErr w:type="spellStart"/>
+      <w:r>
+        <w:rPr>
+          <w:b/>
+          <w:color w:val="FF0000"/>
+        </w:rPr>
+        <w:t>UnitofWork</w:t>
+      </w:r>
+      <w:proofErr w:type="spellEnd"/>
+      <w:r>
+        <w:rPr>
+          <w:b/>
+          <w:color w:val="FF0000"/>
+        </w:rPr>
+        <w:t xml:space="preserve"> pattern</w:t>
+      </w:r>
+    </w:p>
+    <w:p>
+      <w:pPr>
+        <w:rPr>
+          <w:b/>
+          <w:color w:val="FF0000"/>
+        </w:rPr>
+      </w:pPr>
+    </w:p>
+    <w:p>
+      <w:pPr>
+        <w:rPr>
+          <w:b/>
+          <w:color w:val="FF0000"/>
+        </w:rPr>
+      </w:pPr>
+      <w:r>
+        <w:rPr>
+          <w:b/>
+          <w:color w:val="FF0000"/>
+        </w:rPr>
+        <w:t xml:space="preserve">-1-Change The Name of Providers to </w:t>
+      </w:r>
+      <w:proofErr w:type="spellStart"/>
+      <w:r>
+        <w:rPr>
+          <w:b/>
+          <w:color w:val="FF0000"/>
+        </w:rPr>
+        <w:t>ProviderProfile</w:t>
+      </w:r>
+      <w:proofErr w:type="spellEnd"/>
+      <w:r>
+        <w:rPr>
+          <w:b/>
+          <w:color w:val="FF0000"/>
+        </w:rPr>
+        <w:t>.</w:t>
+      </w:r>
+    </w:p>
+    <w:p>
+      <w:pPr>
+        <w:rPr>
+          <w:b/>
+          <w:color w:val="FF0000"/>
+        </w:rPr>
+      </w:pPr>
+      <w:r>
+        <w:rPr>
+          <w:b/>
+          <w:color w:val="FF0000"/>
+        </w:rPr>
+        <w:t xml:space="preserve">Make it to be </w:t>
+      </w:r>
+      <w:proofErr w:type="spellStart"/>
+      <w:r>
+        <w:rPr>
+          <w:b/>
+          <w:color w:val="FF0000"/>
+        </w:rPr>
+        <w:t>matchebble</w:t>
+      </w:r>
+      <w:proofErr w:type="spellEnd"/>
+      <w:r>
+        <w:rPr>
+          <w:b/>
+          <w:color w:val="FF0000"/>
+        </w:rPr>
+        <w:t xml:space="preserve"> logically</w:t>
+      </w:r>
+    </w:p>
+    <w:p>
+      <w:pPr>
+        <w:rPr>
+          <w:b/>
+          <w:color w:val="FF0000"/>
+        </w:rPr>
+      </w:pPr>
+      <w:r>
+        <w:rPr>
+          <w:b/>
+          <w:color w:val="FF0000"/>
+        </w:rPr>
+        <w:t>-2-User profile Dependency Injection</w:t>
+      </w:r>
+    </w:p>
+    <w:p>
+      <w:pPr>
+        <w:rPr>
+          <w:b/>
+          <w:color w:val="FF0000"/>
+        </w:rPr>
+      </w:pPr>
+      <w:r>
+        <w:rPr>
+          <w:b/>
+          <w:color w:val="FF0000"/>
+        </w:rPr>
+        <w:t>-3-Clean Up Solutions</w:t>
+      </w:r>
+    </w:p>
+    <w:p>
+      <w:pPr>
+        <w:rPr>
+          <w:b/>
+          <w:color w:val="FF0000"/>
+        </w:rPr>
+      </w:pPr>
+      <w:r>
+        <w:rPr>
+          <w:b/>
+          <w:color w:val="FF0000"/>
+        </w:rPr>
+        <w:t>-4-Clean Up upload and other WIP Controllers</w:t>
+      </w:r>
+    </w:p>
+    <w:p>
+      <w:pPr>
+        <w:rPr>
+          <w:b/>
+          <w:color w:val="FF0000"/>
+        </w:rPr>
+      </w:pPr>
+      <w:r>
+        <w:rPr>
+          <w:b/>
+          <w:color w:val="FF0000"/>
+        </w:rPr>
+        <w:t>-5-Update Facebook graph icon</w:t>
+      </w:r>
+    </w:p>
+    <w:p>
       <w:bookmarkStart w:id="0" w:name="_GoBack"/>
-      <w:r>
-        <w:rPr>
-          <w:b/>
-          <w:color w:val="FF0000"/>
-        </w:rPr>
-        <w:t xml:space="preserve">What TO DO After Including </w:t>
-      </w:r>
-      <w:proofErr w:type="spellStart"/>
-      <w:r>
-        <w:rPr>
-          <w:b/>
-          <w:color w:val="FF0000"/>
-        </w:rPr>
-        <w:t>UnitofWork</w:t>
-      </w:r>
-      <w:proofErr w:type="spellEnd"/>
-      <w:r>
-        <w:rPr>
-          <w:b/>
-          <w:color w:val="FF0000"/>
-        </w:rPr>
-        <w:t xml:space="preserve"> pattern</w:t>
-      </w:r>
-    </w:p>
-    <w:bookmarkEnd w:id="0"/>
-    <w:p>
-      <w:r>
-        <w:t>-1-Fix Problems</w:t>
-      </w:r>
-    </w:p>
-    <w:p>
-      <w:r>
-        <w:t>-2-Area</w:t>
-      </w:r>
-    </w:p>
-    <w:p>
+      <w:bookmarkEnd w:id="0"/>
       <w:r>
         <w:t>-3-Unit Test with Cleaning the view and using partial for common controls</w:t>
       </w:r>
@@ -56,6 +176,57 @@
         <w:t>-4-Get Up to Create Professional….View Tenant</w:t>
       </w:r>
     </w:p>
+    <w:p/>
+    <w:p>
+      <w:pPr>
+        <w:rPr>
+          <w:b/>
+        </w:rPr>
+      </w:pPr>
+      <w:r>
+        <w:br/>
+      </w:r>
+      <w:r>
+        <w:rPr>
+          <w:b/>
+          <w:color w:val="FF0000"/>
+        </w:rPr>
+        <w:t>Here is the overall logical Structure</w:t>
+      </w:r>
+    </w:p>
+    <w:p>
+      <w:r>
+        <w:t>Menu</w:t>
+      </w:r>
+    </w:p>
+    <w:p>
+      <w:r>
+        <w:tab/>
+        <w:t>Listing</w:t>
+      </w:r>
+    </w:p>
+    <w:p>
+      <w:r>
+        <w:tab/>
+      </w:r>
+      <w:r>
+        <w:tab/>
+        <w:t>Public Profile</w:t>
+      </w:r>
+    </w:p>
+    <w:p/>
+    <w:p>
+      <w:r>
+        <w:t>Private Profile</w:t>
+      </w:r>
+    </w:p>
+    <w:p>
+      <w:r>
+        <w:tab/>
+        <w:t>Process</w:t>
+      </w:r>
+    </w:p>
+    <w:p/>
     <w:p/>
     <w:sectPr>
       <w:pgSz w:w="12240" w:h="15840"/>

</xml_diff>

<commit_message>
Trying TO run Unit Test: Listing is Done Public Profiles You have to create tester for helper first, which will need UserIdentity First, then you can test the controls
When the control is tested,then test the UI , Views
</commit_message>
<xml_diff>
--- a/RentalMobile/Rental.Documentation/WHAT TO DO/What TO DO After Including UnitofWork pattern.docx
+++ b/RentalMobile/Rental.Documentation/WHAT TO DO/What TO DO After Including UnitofWork pattern.docx
@@ -54,7 +54,7 @@
           <w:b/>
           <w:color w:val="FF0000"/>
         </w:rPr>
-        <w:t xml:space="preserve">-1-Change The Name of Providers to </w:t>
+        <w:t xml:space="preserve">-1-Make it to be </w:t>
       </w:r>
       <w:proofErr w:type="spellStart"/>
       <w:r>
@@ -62,7 +62,14 @@
           <w:b/>
           <w:color w:val="FF0000"/>
         </w:rPr>
-        <w:t>ProviderProfile</w:t>
+        <w:t>matchea</w:t>
+      </w:r>
+      <w:r>
+        <w:rPr>
+          <w:b/>
+          <w:color w:val="FF0000"/>
+        </w:rPr>
+        <w:t>ble</w:t>
       </w:r>
       <w:proofErr w:type="spellEnd"/>
       <w:r>
@@ -70,7 +77,14 @@
           <w:b/>
           <w:color w:val="FF0000"/>
         </w:rPr>
-        <w:t>.</w:t>
+        <w:t xml:space="preserve"> logically</w:t>
+      </w:r>
+      <w:r>
+        <w:rPr>
+          <w:b/>
+          <w:color w:val="FF0000"/>
+        </w:rPr>
+        <w:t xml:space="preserve"> between Web and Test Project</w:t>
       </w:r>
     </w:p>
     <w:p>
@@ -85,7 +99,46 @@
           <w:b/>
           <w:color w:val="FF0000"/>
         </w:rPr>
-        <w:t xml:space="preserve">Make it to be </w:t>
+        <w:t>-2-User profile Dependency Injection</w:t>
+      </w:r>
+      <w:r>
+        <w:rPr>
+          <w:b/>
+          <w:color w:val="FF0000"/>
+        </w:rPr>
+        <w:t xml:space="preserve"> </w:t>
+      </w:r>
+      <w:proofErr w:type="gramStart"/>
+      <w:r>
+        <w:rPr>
+          <w:b/>
+          <w:color w:val="FF0000"/>
+        </w:rPr>
+        <w:t>( Will</w:t>
+      </w:r>
+      <w:proofErr w:type="gramEnd"/>
+      <w:r>
+        <w:rPr>
+          <w:b/>
+          <w:color w:val="FF0000"/>
+        </w:rPr>
+        <w:t xml:space="preserve"> be adjusted based on the control behavior</w:t>
+      </w:r>
+    </w:p>
+    <w:p>
+      <w:pPr>
+        <w:ind w:firstLine="720"/>
+        <w:rPr>
+          <w:b/>
+          <w:color w:val="FF0000"/>
+        </w:rPr>
+      </w:pPr>
+      <w:r>
+        <w:rPr>
+          <w:b/>
+          <w:color w:val="FF0000"/>
+        </w:rPr>
+        <w:t xml:space="preserve">Too much to do with </w:t>
       </w:r>
       <w:proofErr w:type="spellStart"/>
       <w:r>
@@ -93,7 +146,7 @@
           <w:b/>
           <w:color w:val="FF0000"/>
         </w:rPr>
-        <w:t>matchebble</w:t>
+        <w:t>UserHelperHtmlExtension</w:t>
       </w:r>
       <w:proofErr w:type="spellEnd"/>
       <w:r>
@@ -101,7 +154,7 @@
           <w:b/>
           <w:color w:val="FF0000"/>
         </w:rPr>
-        <w:t xml:space="preserve"> logically</w:t>
+        <w:t xml:space="preserve"> and the views)</w:t>
       </w:r>
     </w:p>
     <w:p>
@@ -116,7 +169,7 @@
           <w:b/>
           <w:color w:val="FF0000"/>
         </w:rPr>
-        <w:t>-2-User profile Dependency Injection</w:t>
+        <w:t>-4-Clean Up upload and other WIP Controllers</w:t>
       </w:r>
     </w:p>
     <w:p>
@@ -131,42 +184,19 @@
           <w:b/>
           <w:color w:val="FF0000"/>
         </w:rPr>
-        <w:t>-3-Clean Up Solutions</w:t>
-      </w:r>
-    </w:p>
-    <w:p>
-      <w:pPr>
-        <w:rPr>
-          <w:b/>
-          <w:color w:val="FF0000"/>
-        </w:rPr>
-      </w:pPr>
-      <w:r>
-        <w:rPr>
-          <w:b/>
-          <w:color w:val="FF0000"/>
-        </w:rPr>
-        <w:t>-4-Clean Up upload and other WIP Controllers</w:t>
-      </w:r>
-    </w:p>
-    <w:p>
-      <w:pPr>
-        <w:rPr>
-          <w:b/>
-          <w:color w:val="FF0000"/>
-        </w:rPr>
-      </w:pPr>
-      <w:r>
-        <w:rPr>
-          <w:b/>
-          <w:color w:val="FF0000"/>
-        </w:rPr>
-        <w:t>-5-Update Facebook graph icon</w:t>
-      </w:r>
-    </w:p>
-    <w:p>
+        <w:t>-5-Update Facebook grap</w:t>
+      </w:r>
       <w:bookmarkStart w:id="0" w:name="_GoBack"/>
       <w:bookmarkEnd w:id="0"/>
+      <w:r>
+        <w:rPr>
+          <w:b/>
+          <w:color w:val="FF0000"/>
+        </w:rPr>
+        <w:t>h icon</w:t>
+      </w:r>
+    </w:p>
+    <w:p>
       <w:r>
         <w:t>-3-Unit Test with Cleaning the view and using partial for common controls</w:t>
       </w:r>

</xml_diff>